<commit_message>
Feat: add test file.
</commit_message>
<xml_diff>
--- a/resources/input/bb.docx
+++ b/resources/input/bb.docx
@@ -65,7 +65,7 @@
       <w:sdtContent>
         <w:p>
           <w:pPr>
-            <w:pStyle w:val="17"/>
+            <w:pStyle w:val="18"/>
           </w:pPr>
           <w:r>
             <w:rPr>
@@ -102,7 +102,7 @@
           </w:r>
           <w:r>
             <w:rPr>
-              <w:rStyle w:val="10"/>
+              <w:rStyle w:val="11"/>
             </w:rPr>
             <w:t>1.</w:t>
           </w:r>
@@ -111,7 +111,7 @@
           </w:r>
           <w:r>
             <w:rPr>
-              <w:rStyle w:val="10"/>
+              <w:rStyle w:val="11"/>
             </w:rPr>
             <w:t>${title1}</w:t>
           </w:r>
@@ -156,7 +156,7 @@
           </w:r>
           <w:r>
             <w:rPr>
-              <w:rStyle w:val="10"/>
+              <w:rStyle w:val="11"/>
             </w:rPr>
             <w:t>1.1.</w:t>
           </w:r>
@@ -165,7 +165,7 @@
           </w:r>
           <w:r>
             <w:rPr>
-              <w:rStyle w:val="10"/>
+              <w:rStyle w:val="11"/>
             </w:rPr>
             <w:t>${title2}</w:t>
           </w:r>
@@ -210,7 +210,7 @@
           </w:r>
           <w:r>
             <w:rPr>
-              <w:rStyle w:val="10"/>
+              <w:rStyle w:val="11"/>
             </w:rPr>
             <w:t>1.1.1.</w:t>
           </w:r>
@@ -219,17 +219,9 @@
           </w:r>
           <w:r>
             <w:rPr>
-              <w:rStyle w:val="10"/>
+              <w:rStyle w:val="11"/>
             </w:rPr>
-            <w:t>$</w:t>
-          </w:r>
-          <w:bookmarkStart w:id="0" w:name="_GoBack"/>
-          <w:bookmarkEnd w:id="0"/>
-          <w:r>
-            <w:rPr>
-              <w:rStyle w:val="10"/>
-            </w:rPr>
-            <w:t>{title3}</w:t>
+            <w:t>${title3}</w:t>
           </w:r>
           <w:r>
             <w:tab/>
@@ -382,7 +374,7 @@
     </w:p>
     <w:tbl>
       <w:tblPr>
-        <w:tblStyle w:val="12"/>
+        <w:tblStyle w:val="13"/>
         <w:tblW w:w="0" w:type="auto"/>
         <w:tblInd w:w="0" w:type="dxa"/>
         <w:tblBorders>
@@ -402,16 +394,16 @@
         </w:tblCellMar>
       </w:tblPr>
       <w:tblGrid>
-        <w:gridCol w:w="829"/>
-        <w:gridCol w:w="829"/>
-        <w:gridCol w:w="829"/>
-        <w:gridCol w:w="829"/>
-        <w:gridCol w:w="830"/>
-        <w:gridCol w:w="830"/>
-        <w:gridCol w:w="830"/>
-        <w:gridCol w:w="830"/>
-        <w:gridCol w:w="830"/>
-        <w:gridCol w:w="830"/>
+        <w:gridCol w:w="1001"/>
+        <w:gridCol w:w="1275"/>
+        <w:gridCol w:w="819"/>
+        <w:gridCol w:w="1514"/>
+        <w:gridCol w:w="652"/>
+        <w:gridCol w:w="652"/>
+        <w:gridCol w:w="652"/>
+        <w:gridCol w:w="652"/>
+        <w:gridCol w:w="652"/>
+        <w:gridCol w:w="653"/>
       </w:tblGrid>
       <w:tr>
         <w:tblPrEx>
@@ -428,25 +420,119 @@
           <w:tcPr>
             <w:tcW w:w="829" w:type="dxa"/>
           </w:tcPr>
-          <w:p/>
+          <w:p>
+            <w:r>
+              <w:t>userid</w:t>
+            </w:r>
+          </w:p>
         </w:tc>
         <w:tc>
           <w:tcPr>
             <w:tcW w:w="829" w:type="dxa"/>
           </w:tcPr>
-          <w:p/>
+          <w:p>
+            <w:r>
+              <w:t>username</w:t>
+            </w:r>
+          </w:p>
         </w:tc>
         <w:tc>
           <w:tcPr>
             <w:tcW w:w="829" w:type="dxa"/>
           </w:tcPr>
-          <w:p/>
+          <w:p>
+            <w:r>
+              <w:t>age</w:t>
+            </w:r>
+          </w:p>
         </w:tc>
         <w:tc>
           <w:tcPr>
             <w:tcW w:w="829" w:type="dxa"/>
           </w:tcPr>
-          <w:p/>
+          <w:p>
+            <w:r>
+              <w:t>userAddress</w:t>
+            </w:r>
+          </w:p>
+        </w:tc>
+        <w:tc>
+          <w:tcPr>
+            <w:tcW w:w="830" w:type="dxa"/>
+          </w:tcPr>
+          <w:p/>
+        </w:tc>
+        <w:tc>
+          <w:tcPr>
+            <w:tcW w:w="830" w:type="dxa"/>
+          </w:tcPr>
+          <w:p/>
+        </w:tc>
+        <w:tc>
+          <w:tcPr>
+            <w:tcW w:w="830" w:type="dxa"/>
+          </w:tcPr>
+          <w:p/>
+        </w:tc>
+        <w:tc>
+          <w:tcPr>
+            <w:tcW w:w="830" w:type="dxa"/>
+          </w:tcPr>
+          <w:p/>
+        </w:tc>
+        <w:tc>
+          <w:tcPr>
+            <w:tcW w:w="830" w:type="dxa"/>
+          </w:tcPr>
+          <w:p/>
+        </w:tc>
+        <w:tc>
+          <w:tcPr>
+            <w:tcW w:w="830" w:type="dxa"/>
+          </w:tcPr>
+          <w:p/>
+        </w:tc>
+      </w:tr>
+      <w:tr>
+        <w:tc>
+          <w:tcPr>
+            <w:tcW w:w="829" w:type="dxa"/>
+          </w:tcPr>
+          <w:p>
+            <w:r>
+              <w:t>${userid}</w:t>
+            </w:r>
+          </w:p>
+        </w:tc>
+        <w:tc>
+          <w:tcPr>
+            <w:tcW w:w="829" w:type="dxa"/>
+          </w:tcPr>
+          <w:p>
+            <w:r>
+              <w:t>${username}</w:t>
+            </w:r>
+          </w:p>
+        </w:tc>
+        <w:tc>
+          <w:tcPr>
+            <w:tcW w:w="829" w:type="dxa"/>
+          </w:tcPr>
+          <w:p>
+            <w:r>
+              <w:t>${age}</w:t>
+            </w:r>
+          </w:p>
+        </w:tc>
+        <w:tc>
+          <w:tcPr>
+            <w:tcW w:w="829" w:type="dxa"/>
+          </w:tcPr>
+          <w:p>
+            <w:r>
+              <w:t>${userAddress}</w:t>
+            </w:r>
+          </w:p>
         </w:tc>
         <w:tc>
           <w:tcPr>
@@ -626,78 +712,6 @@
           <w:tcPr>
             <w:tcW w:w="830" w:type="dxa"/>
           </w:tcPr>
-          <w:p/>
-        </w:tc>
-      </w:tr>
-      <w:tr>
-        <w:tblPrEx>
-          <w:tblBorders>
-            <w:top w:val="single" w:color="auto" w:sz="4" w:space="0"/>
-            <w:left w:val="single" w:color="auto" w:sz="4" w:space="0"/>
-            <w:bottom w:val="single" w:color="auto" w:sz="4" w:space="0"/>
-            <w:right w:val="single" w:color="auto" w:sz="4" w:space="0"/>
-            <w:insideH w:val="single" w:color="auto" w:sz="4" w:space="0"/>
-            <w:insideV w:val="single" w:color="auto" w:sz="4" w:space="0"/>
-          </w:tblBorders>
-        </w:tblPrEx>
-        <w:tc>
-          <w:tcPr>
-            <w:tcW w:w="829" w:type="dxa"/>
-          </w:tcPr>
-          <w:p/>
-        </w:tc>
-        <w:tc>
-          <w:tcPr>
-            <w:tcW w:w="829" w:type="dxa"/>
-          </w:tcPr>
-          <w:p/>
-        </w:tc>
-        <w:tc>
-          <w:tcPr>
-            <w:tcW w:w="829" w:type="dxa"/>
-          </w:tcPr>
-          <w:p/>
-        </w:tc>
-        <w:tc>
-          <w:tcPr>
-            <w:tcW w:w="829" w:type="dxa"/>
-          </w:tcPr>
-          <w:p/>
-        </w:tc>
-        <w:tc>
-          <w:tcPr>
-            <w:tcW w:w="830" w:type="dxa"/>
-          </w:tcPr>
-          <w:p/>
-        </w:tc>
-        <w:tc>
-          <w:tcPr>
-            <w:tcW w:w="830" w:type="dxa"/>
-          </w:tcPr>
-          <w:p/>
-        </w:tc>
-        <w:tc>
-          <w:tcPr>
-            <w:tcW w:w="830" w:type="dxa"/>
-          </w:tcPr>
-          <w:p/>
-        </w:tc>
-        <w:tc>
-          <w:tcPr>
-            <w:tcW w:w="830" w:type="dxa"/>
-          </w:tcPr>
-          <w:p/>
-        </w:tc>
-        <w:tc>
-          <w:tcPr>
-            <w:tcW w:w="830" w:type="dxa"/>
-          </w:tcPr>
-          <w:p/>
-        </w:tc>
-        <w:tc>
-          <w:tcPr>
-            <w:tcW w:w="830" w:type="dxa"/>
-          </w:tcPr>
           <w:p>
             <w:pPr>
               <w:keepNext/>
@@ -761,10 +775,273 @@
     </w:p>
     <w:p>
       <w:pPr>
+        <w:pStyle w:val="9"/>
+        <w:keepNext w:val="0"/>
+        <w:keepLines w:val="0"/>
+        <w:widowControl/>
+        <w:suppressLineNumbers w:val="0"/>
+        <w:pBdr>
+          <w:top w:val="none" w:color="auto" w:sz="0" w:space="0"/>
+          <w:left w:val="none" w:color="auto" w:sz="0" w:space="0"/>
+          <w:bottom w:val="none" w:color="auto" w:sz="0" w:space="0"/>
+          <w:right w:val="none" w:color="auto" w:sz="0" w:space="0"/>
+        </w:pBdr>
+        <w:wordWrap/>
+        <w:spacing w:before="0" w:beforeAutospacing="0" w:after="0" w:afterAutospacing="0" w:line="29" w:lineRule="atLeast"/>
+        <w:ind w:left="0" w:firstLine="0"/>
+        <w:rPr>
+          <w:rFonts w:hint="default" w:ascii="SFMono-Regular" w:hAnsi="SFMono-Regular" w:eastAsia="SFMono-Regular" w:cs="SFMono-Regular"/>
+          <w:i w:val="0"/>
+          <w:caps w:val="0"/>
+          <w:color w:val="24292E"/>
+          <w:spacing w:val="0"/>
+          <w:sz w:val="27"/>
+          <w:szCs w:val="27"/>
+        </w:rPr>
+      </w:pPr>
+      <w:r>
+        <w:rPr>
+          <w:rFonts w:hint="default" w:ascii="SFMono-Regular" w:hAnsi="SFMono-Regular" w:eastAsia="SFMono-Regular" w:cs="SFMono-Regular"/>
+          <w:i w:val="0"/>
+          <w:caps w:val="0"/>
+          <w:color w:val="24292E"/>
+          <w:spacing w:val="0"/>
+          <w:sz w:val="27"/>
+          <w:szCs w:val="27"/>
+        </w:rPr>
+        <w:t>${block_name}</w:t>
+      </w:r>
+    </w:p>
+    <w:p>
+      <w:pPr>
+        <w:pStyle w:val="9"/>
+        <w:keepNext w:val="0"/>
+        <w:keepLines w:val="0"/>
+        <w:widowControl/>
+        <w:suppressLineNumbers w:val="0"/>
+        <w:pBdr>
+          <w:top w:val="none" w:color="auto" w:sz="0" w:space="0"/>
+          <w:left w:val="none" w:color="auto" w:sz="0" w:space="0"/>
+          <w:bottom w:val="none" w:color="auto" w:sz="0" w:space="0"/>
+          <w:right w:val="none" w:color="auto" w:sz="0" w:space="0"/>
+        </w:pBdr>
+        <w:wordWrap/>
+        <w:spacing w:before="0" w:beforeAutospacing="0" w:after="0" w:afterAutospacing="0" w:line="29" w:lineRule="atLeast"/>
+        <w:ind w:left="0" w:firstLine="0"/>
+        <w:rPr>
+          <w:rFonts w:hint="default" w:ascii="SFMono-Regular" w:hAnsi="SFMono-Regular" w:eastAsia="SFMono-Regular" w:cs="SFMono-Regular"/>
+          <w:i w:val="0"/>
+          <w:caps w:val="0"/>
+          <w:color w:val="24292E"/>
+          <w:spacing w:val="0"/>
+          <w:sz w:val="27"/>
+          <w:szCs w:val="27"/>
+        </w:rPr>
+      </w:pPr>
+      <w:r>
+        <w:rPr>
+          <w:rFonts w:hint="default" w:ascii="SFMono-Regular" w:hAnsi="SFMono-Regular" w:eastAsia="SFMono-Regular" w:cs="SFMono-Regular"/>
+          <w:i w:val="0"/>
+          <w:caps w:val="0"/>
+          <w:color w:val="24292E"/>
+          <w:spacing w:val="0"/>
+          <w:sz w:val="27"/>
+          <w:szCs w:val="27"/>
+        </w:rPr>
+        <w:t>Customer: ${customer_name}</w:t>
+      </w:r>
+    </w:p>
+    <w:p>
+      <w:pPr>
+        <w:pStyle w:val="9"/>
+        <w:keepNext w:val="0"/>
+        <w:keepLines w:val="0"/>
+        <w:widowControl/>
+        <w:suppressLineNumbers w:val="0"/>
+        <w:pBdr>
+          <w:top w:val="none" w:color="auto" w:sz="0" w:space="0"/>
+          <w:left w:val="none" w:color="auto" w:sz="0" w:space="0"/>
+          <w:bottom w:val="none" w:color="auto" w:sz="0" w:space="0"/>
+          <w:right w:val="none" w:color="auto" w:sz="0" w:space="0"/>
+        </w:pBdr>
+        <w:wordWrap/>
+        <w:spacing w:before="0" w:beforeAutospacing="0" w:after="0" w:afterAutospacing="0" w:line="29" w:lineRule="atLeast"/>
+        <w:ind w:left="0" w:firstLine="0"/>
+        <w:rPr>
+          <w:rFonts w:hint="default" w:ascii="SFMono-Regular" w:hAnsi="SFMono-Regular" w:eastAsia="SFMono-Regular" w:cs="SFMono-Regular"/>
+          <w:i w:val="0"/>
+          <w:caps w:val="0"/>
+          <w:color w:val="24292E"/>
+          <w:spacing w:val="0"/>
+          <w:sz w:val="27"/>
+          <w:szCs w:val="27"/>
+        </w:rPr>
+      </w:pPr>
+      <w:r>
+        <w:rPr>
+          <w:rFonts w:hint="default" w:ascii="SFMono-Regular" w:hAnsi="SFMono-Regular" w:eastAsia="SFMono-Regular" w:cs="SFMono-Regular"/>
+          <w:i w:val="0"/>
+          <w:caps w:val="0"/>
+          <w:color w:val="24292E"/>
+          <w:spacing w:val="0"/>
+          <w:sz w:val="27"/>
+          <w:szCs w:val="27"/>
+        </w:rPr>
+        <w:t>Address: ${customer_address}</w:t>
+      </w:r>
+    </w:p>
+    <w:p>
+      <w:pPr>
+        <w:pStyle w:val="9"/>
+        <w:keepNext w:val="0"/>
+        <w:keepLines w:val="0"/>
+        <w:widowControl/>
+        <w:suppressLineNumbers w:val="0"/>
+        <w:pBdr>
+          <w:top w:val="none" w:color="auto" w:sz="0" w:space="0"/>
+          <w:left w:val="none" w:color="auto" w:sz="0" w:space="0"/>
+          <w:bottom w:val="none" w:color="auto" w:sz="0" w:space="0"/>
+          <w:right w:val="none" w:color="auto" w:sz="0" w:space="0"/>
+        </w:pBdr>
+        <w:wordWrap/>
+        <w:spacing w:before="0" w:beforeAutospacing="0" w:after="0" w:afterAutospacing="0" w:line="29" w:lineRule="atLeast"/>
+        <w:ind w:left="0" w:firstLine="0"/>
+        <w:rPr>
+          <w:rFonts w:ascii="SFMono-Regular" w:hAnsi="SFMono-Regular" w:eastAsia="SFMono-Regular" w:cs="SFMono-Regular"/>
+          <w:i w:val="0"/>
+          <w:caps w:val="0"/>
+          <w:color w:val="24292E"/>
+          <w:spacing w:val="0"/>
+          <w:sz w:val="27"/>
+          <w:szCs w:val="27"/>
+        </w:rPr>
+      </w:pPr>
+      <w:r>
+        <w:rPr>
+          <w:rFonts w:hint="default" w:ascii="SFMono-Regular" w:hAnsi="SFMono-Regular" w:eastAsia="SFMono-Regular" w:cs="SFMono-Regular"/>
+          <w:i w:val="0"/>
+          <w:caps w:val="0"/>
+          <w:color w:val="24292E"/>
+          <w:spacing w:val="0"/>
+          <w:sz w:val="27"/>
+          <w:szCs w:val="27"/>
+        </w:rPr>
+        <w:t>${/block_name}</w:t>
+      </w:r>
+    </w:p>
+    <w:p>
+      <w:pPr>
+        <w:rPr>
+          <w:lang w:val="en-GB"/>
+        </w:rPr>
+      </w:pPr>
+      <w:r>
+        <w:rPr>
+          <w:lang w:val="en-GB"/>
+        </w:rPr>
+        <w:t>This whole line will be replaced by ${title}</w:t>
+      </w:r>
+    </w:p>
+    <w:p>
+      <w:pPr>
+        <w:rPr>
+          <w:rFonts w:ascii="Calibri" w:hAnsi="Calibri" w:cs="Calibri"/>
+          <w:lang w:val="en-GB"/>
+        </w:rPr>
+      </w:pPr>
+    </w:p>
+    <w:p>
+      <w:pPr>
+        <w:rPr>
+          <w:rFonts w:ascii="Calibri" w:hAnsi="Calibri" w:cs="Calibri"/>
+          <w:lang w:val="en-GB"/>
+        </w:rPr>
+      </w:pPr>
+      <w:r>
+        <w:rPr>
+          <w:rFonts w:ascii="Calibri" w:hAnsi="Calibri" w:cs="Calibri"/>
+          <w:lang w:val="en-GB"/>
+        </w:rPr>
+        <w:t>The following will be replaced ${inline}</w:t>
+      </w:r>
+    </w:p>
+    <w:p>
+      <w:pPr>
+        <w:rPr>
+          <w:rFonts w:ascii="Calibri" w:hAnsi="Calibri" w:cs="Calibri"/>
+          <w:lang w:val="en-GB"/>
+        </w:rPr>
+      </w:pPr>
+    </w:p>
+    <w:p>
+      <w:pPr>
+        <w:rPr>
+          <w:rFonts w:ascii="Calibri" w:hAnsi="Calibri" w:cs="Calibri"/>
+          <w:lang w:val="en-GB"/>
+        </w:rPr>
+      </w:pPr>
+      <w:r>
+        <w:rPr>
+          <w:rFonts w:ascii="Calibri" w:hAnsi="Calibri" w:cs="Calibri"/>
+          <w:lang w:val="en-GB"/>
+        </w:rPr>
+        <w:t>This paragraph will be replaced with a ${table}</w:t>
+      </w:r>
+    </w:p>
+    <w:p>
+      <w:pPr>
+        <w:rPr>
+          <w:rFonts w:ascii="Calibri" w:hAnsi="Calibri" w:cs="Calibri"/>
+          <w:lang w:val="en-GB"/>
+        </w:rPr>
+      </w:pPr>
+    </w:p>
+    <w:p>
+      <w:pPr>
+        <w:rPr>
+          <w:rFonts w:ascii="Calibri" w:hAnsi="Calibri" w:cs="Calibri"/>
+          <w:lang w:val="en-GB"/>
+        </w:rPr>
+      </w:pPr>
+      <w:r>
+        <w:rPr>
+          <w:rFonts w:ascii="Calibri" w:hAnsi="Calibri" w:cs="Calibri"/>
+          <w:lang w:val="en-GB"/>
+        </w:rPr>
+        <w:t>Let’s insert a date field: ${field}</w:t>
+      </w:r>
+    </w:p>
+    <w:p>
+      <w:pPr>
+        <w:rPr>
+          <w:rFonts w:ascii="Calibri" w:hAnsi="Calibri" w:cs="Calibri"/>
+          <w:lang w:val="en-GB"/>
+        </w:rPr>
+      </w:pPr>
+    </w:p>
+    <w:p>
+      <w:pPr>
+        <w:rPr>
+          <w:rFonts w:ascii="Calibri" w:hAnsi="Calibri" w:cs="Calibri"/>
+          <w:lang w:val="en-GB"/>
+        </w:rPr>
+      </w:pPr>
+      <w:r>
+        <w:rPr>
+          <w:rFonts w:ascii="Calibri" w:hAnsi="Calibri" w:cs="Calibri"/>
+          <w:lang w:val="en-GB"/>
+        </w:rPr>
+        <w:t>And here is a link: ${link}</w:t>
+      </w:r>
+    </w:p>
+    <w:p>
+      <w:pPr>
         <w:rPr>
           <w:rFonts w:hint="eastAsia"/>
         </w:rPr>
       </w:pPr>
+      <w:bookmarkStart w:id="0" w:name="_GoBack"/>
+      <w:bookmarkEnd w:id="0"/>
     </w:p>
     <w:sectPr>
       <w:pgSz w:w="11906" w:h="16838"/>
@@ -1053,7 +1330,7 @@
   <w:docDefaults>
     <w:rPrDefault>
       <w:rPr>
-        <w:rFonts w:asciiTheme="minorHAnsi" w:hAnsiTheme="minorHAnsi" w:eastAsiaTheme="minorEastAsia" w:cstheme="minorBidi"/>
+        <w:rFonts w:ascii="Times New Roman" w:hAnsi="Times New Roman" w:eastAsia="宋体" w:cs="Times New Roman"/>
       </w:rPr>
     </w:rPrDefault>
   </w:docDefaults>
@@ -1157,7 +1434,7 @@
     <w:lsdException w:uiPriority="99" w:name="HTML Code"/>
     <w:lsdException w:uiPriority="99" w:name="HTML Definition"/>
     <w:lsdException w:uiPriority="99" w:name="HTML Keyboard"/>
-    <w:lsdException w:uiPriority="99" w:name="HTML Preformatted"/>
+    <w:lsdException w:qFormat="1" w:uiPriority="99" w:semiHidden="0" w:name="HTML Preformatted"/>
     <w:lsdException w:uiPriority="99" w:name="HTML Sample"/>
     <w:lsdException w:uiPriority="99" w:name="HTML Typewriter"/>
     <w:lsdException w:uiPriority="99" w:name="HTML Variable"/>
@@ -1327,7 +1604,7 @@
     <w:name w:val="heading 1"/>
     <w:basedOn w:val="1"/>
     <w:next w:val="1"/>
-    <w:link w:val="14"/>
+    <w:link w:val="15"/>
     <w:qFormat/>
     <w:uiPriority w:val="9"/>
     <w:pPr>
@@ -1348,7 +1625,7 @@
     <w:name w:val="heading 2"/>
     <w:basedOn w:val="1"/>
     <w:next w:val="1"/>
-    <w:link w:val="15"/>
+    <w:link w:val="16"/>
     <w:unhideWhenUsed/>
     <w:qFormat/>
     <w:uiPriority w:val="9"/>
@@ -1370,7 +1647,7 @@
     <w:name w:val="heading 3"/>
     <w:basedOn w:val="1"/>
     <w:next w:val="1"/>
-    <w:link w:val="16"/>
+    <w:link w:val="17"/>
     <w:unhideWhenUsed/>
     <w:qFormat/>
     <w:uiPriority w:val="9"/>
@@ -1387,13 +1664,13 @@
       <w:szCs w:val="32"/>
     </w:rPr>
   </w:style>
-  <w:style w:type="character" w:default="1" w:styleId="9">
+  <w:style w:type="character" w:default="1" w:styleId="10">
     <w:name w:val="Default Paragraph Font"/>
     <w:unhideWhenUsed/>
     <w:qFormat/>
     <w:uiPriority w:val="1"/>
   </w:style>
-  <w:style w:type="table" w:default="1" w:styleId="11">
+  <w:style w:type="table" w:default="1" w:styleId="12">
     <w:name w:val="Normal Table"/>
     <w:unhideWhenUsed/>
     <w:qFormat/>
@@ -1450,9 +1727,44 @@
       <w:ind w:left="420" w:leftChars="200"/>
     </w:pPr>
   </w:style>
-  <w:style w:type="character" w:styleId="10">
+  <w:style w:type="paragraph" w:styleId="9">
+    <w:name w:val="HTML Preformatted"/>
+    <w:basedOn w:val="1"/>
+    <w:unhideWhenUsed/>
+    <w:qFormat/>
+    <w:uiPriority w:val="99"/>
+    <w:pPr>
+      <w:tabs>
+        <w:tab w:val="left" w:pos="916"/>
+        <w:tab w:val="left" w:pos="1832"/>
+        <w:tab w:val="left" w:pos="2748"/>
+        <w:tab w:val="left" w:pos="3664"/>
+        <w:tab w:val="left" w:pos="4580"/>
+        <w:tab w:val="left" w:pos="5496"/>
+        <w:tab w:val="left" w:pos="6412"/>
+        <w:tab w:val="left" w:pos="7328"/>
+        <w:tab w:val="left" w:pos="8244"/>
+        <w:tab w:val="left" w:pos="9160"/>
+        <w:tab w:val="left" w:pos="10076"/>
+        <w:tab w:val="left" w:pos="10992"/>
+        <w:tab w:val="left" w:pos="11908"/>
+        <w:tab w:val="left" w:pos="12824"/>
+        <w:tab w:val="left" w:pos="13740"/>
+        <w:tab w:val="left" w:pos="14656"/>
+      </w:tabs>
+      <w:jc w:val="left"/>
+    </w:pPr>
+    <w:rPr>
+      <w:rFonts w:ascii="Courier New" w:hAnsi="Courier New" w:cs="Courier New"/>
+      <w:kern w:val="0"/>
+      <w:sz w:val="20"/>
+      <w:szCs w:val="20"/>
+      <w:lang w:val="en-US" w:eastAsia="zh-CN" w:bidi="ar"/>
+    </w:rPr>
+  </w:style>
+  <w:style w:type="character" w:styleId="11">
     <w:name w:val="Hyperlink"/>
-    <w:basedOn w:val="9"/>
+    <w:basedOn w:val="10"/>
     <w:unhideWhenUsed/>
     <w:qFormat/>
     <w:uiPriority w:val="99"/>
@@ -1466,9 +1778,9 @@
       </w14:textFill>
     </w:rPr>
   </w:style>
-  <w:style w:type="table" w:styleId="12">
+  <w:style w:type="table" w:styleId="13">
     <w:name w:val="Table Grid"/>
-    <w:basedOn w:val="11"/>
+    <w:basedOn w:val="12"/>
     <w:qFormat/>
     <w:uiPriority w:val="39"/>
     <w:tblPr>
@@ -1482,7 +1794,7 @@
       </w:tblBorders>
     </w:tblPr>
   </w:style>
-  <w:style w:type="paragraph" w:customStyle="1" w:styleId="13">
+  <w:style w:type="paragraph" w:customStyle="1" w:styleId="14">
     <w:name w:val="List Paragraph"/>
     <w:basedOn w:val="1"/>
     <w:qFormat/>
@@ -1491,9 +1803,9 @@
       <w:ind w:firstLine="420" w:firstLineChars="200"/>
     </w:pPr>
   </w:style>
-  <w:style w:type="character" w:customStyle="1" w:styleId="14">
+  <w:style w:type="character" w:customStyle="1" w:styleId="15">
     <w:name w:val="标题 1 字符"/>
-    <w:basedOn w:val="9"/>
+    <w:basedOn w:val="10"/>
     <w:link w:val="2"/>
     <w:qFormat/>
     <w:uiPriority w:val="9"/>
@@ -1505,9 +1817,9 @@
       <w:szCs w:val="44"/>
     </w:rPr>
   </w:style>
-  <w:style w:type="character" w:customStyle="1" w:styleId="15">
+  <w:style w:type="character" w:customStyle="1" w:styleId="16">
     <w:name w:val="标题 2 字符"/>
-    <w:basedOn w:val="9"/>
+    <w:basedOn w:val="10"/>
     <w:link w:val="3"/>
     <w:qFormat/>
     <w:uiPriority w:val="9"/>
@@ -1519,9 +1831,9 @@
       <w:szCs w:val="32"/>
     </w:rPr>
   </w:style>
-  <w:style w:type="character" w:customStyle="1" w:styleId="16">
+  <w:style w:type="character" w:customStyle="1" w:styleId="17">
     <w:name w:val="标题 3 字符"/>
-    <w:basedOn w:val="9"/>
+    <w:basedOn w:val="10"/>
     <w:link w:val="4"/>
     <w:qFormat/>
     <w:uiPriority w:val="9"/>
@@ -1532,7 +1844,7 @@
       <w:szCs w:val="32"/>
     </w:rPr>
   </w:style>
-  <w:style w:type="paragraph" w:customStyle="1" w:styleId="17">
+  <w:style w:type="paragraph" w:customStyle="1" w:styleId="18">
     <w:name w:val="TOC Heading"/>
     <w:basedOn w:val="2"/>
     <w:next w:val="1"/>

</xml_diff>